<commit_message>
link update in report
</commit_message>
<xml_diff>
--- a/kchand_CSE590_project_report.docx
+++ b/kchand_CSE590_project_report.docx
@@ -4397,7 +4397,7 @@
           <w:u w:val="none"/>
           <w:lang w:val="en-US"/>
         </w:rPr>
-        <w:instrText xml:space="preserve"> HYPERLINK "https://github.com/kunalchand/CSE590-Project/tree/dev" </w:instrText>
+        <w:instrText xml:space="preserve"> HYPERLINK "https://github.com/kunalchand/CSE590_Project/tree/dev" </w:instrText>
       </w:r>
       <w:r>
         <w:rPr>
@@ -4425,7 +4425,7 @@
           <w:szCs w:val="20"/>
           <w:lang w:val="en-US"/>
         </w:rPr>
-        <w:t>https://github.com/kunalchand/CSE590-Project/tree/dev</w:t>
+        <w:t>https://github.com/kunalchand/CSE590_Project/tree/dev</w:t>
       </w:r>
       <w:r>
         <w:rPr>
@@ -4455,6 +4455,8 @@
         </w:rPr>
         <w:t xml:space="preserve"> </w:t>
       </w:r>
+      <w:bookmarkStart w:id="0" w:name="_GoBack"/>
+      <w:bookmarkEnd w:id="0"/>
       <w:r>
         <w:rPr>
           <w:rFonts w:hint="default"/>
@@ -5112,8 +5114,6 @@
           </wp:inline>
         </w:drawing>
       </w:r>
-      <w:bookmarkStart w:id="0" w:name="_GoBack"/>
-      <w:bookmarkEnd w:id="0"/>
     </w:p>
     <w:sectPr>
       <w:pgSz w:w="11906" w:h="16838"/>
@@ -5221,7 +5221,7 @@
     <w:lsdException w:qFormat="1" w:unhideWhenUsed="0" w:uiPriority="0" w:semiHidden="0" w:name="Title"/>
     <w:lsdException w:unhideWhenUsed="0" w:uiPriority="0" w:semiHidden="0" w:name="Closing"/>
     <w:lsdException w:unhideWhenUsed="0" w:uiPriority="0" w:semiHidden="0" w:name="Signature"/>
-    <w:lsdException w:unhideWhenUsed="0" w:uiPriority="0" w:name="Default Paragraph Font"/>
+    <w:lsdException w:qFormat="1" w:unhideWhenUsed="0" w:uiPriority="0" w:name="Default Paragraph Font"/>
     <w:lsdException w:unhideWhenUsed="0" w:uiPriority="0" w:semiHidden="0" w:name="Body Text"/>
     <w:lsdException w:unhideWhenUsed="0" w:uiPriority="0" w:semiHidden="0" w:name="Body Text Indent"/>
     <w:lsdException w:unhideWhenUsed="0" w:uiPriority="0" w:semiHidden="0" w:name="List Continue"/>
@@ -5417,6 +5417,7 @@
   <w:style w:type="character" w:default="1" w:styleId="2">
     <w:name w:val="Default Paragraph Font"/>
     <w:semiHidden/>
+    <w:qFormat/>
     <w:uiPriority w:val="0"/>
   </w:style>
   <w:style w:type="table" w:default="1" w:styleId="3">

</xml_diff>